<commit_message>
Updated with the new URL for the application
</commit_message>
<xml_diff>
--- a/chronos-deployment.docx
+++ b/chronos-deployment.docx
@@ -1,6 +1,6 @@
 
 <file path=word/document.xml><?xml version="1.0" encoding="utf-8"?>
-<w:document xmlns:wpc="http://schemas.microsoft.com/office/word/2010/wordprocessingCanvas" xmlns:mo="http://schemas.microsoft.com/office/mac/office/2008/main" xmlns:mc="http://schemas.openxmlformats.org/markup-compatibility/2006" xmlns:mv="urn:schemas-microsoft-com:mac:vml" xmlns:o="urn:schemas-microsoft-com:office:office" xmlns:r="http://schemas.openxmlformats.org/officeDocument/2006/relationships" xmlns:m="http://schemas.openxmlformats.org/officeDocument/2006/math" xmlns:v="urn:schemas-microsoft-com:vml" xmlns:wp14="http://schemas.microsoft.com/office/word/2010/wordprocessingDrawing" xmlns:wp="http://schemas.openxmlformats.org/drawingml/2006/wordprocessingDrawing" xmlns:w10="urn:schemas-microsoft-com:office:word" xmlns:w="http://schemas.openxmlformats.org/wordprocessingml/2006/main" xmlns:w14="http://schemas.microsoft.com/office/word/2010/wordml" xmlns:w15="http://schemas.microsoft.com/office/word/2012/wordml" xmlns:wpg="http://schemas.microsoft.com/office/word/2010/wordprocessingGroup" xmlns:wpi="http://schemas.microsoft.com/office/word/2010/wordprocessingInk" xmlns:wne="http://schemas.microsoft.com/office/word/2006/wordml" xmlns:wps="http://schemas.microsoft.com/office/word/2010/wordprocessingShape" mc:Ignorable="w14 w15 wp14">
+<w:document xmlns:wpc="http://schemas.microsoft.com/office/word/2010/wordprocessingCanvas" xmlns:cx="http://schemas.microsoft.com/office/drawing/2014/chartex" xmlns:cx1="http://schemas.microsoft.com/office/drawing/2015/9/8/chartex" xmlns:cx2="http://schemas.microsoft.com/office/drawing/2015/10/21/chartex" xmlns:mc="http://schemas.openxmlformats.org/markup-compatibility/2006" xmlns:o="urn:schemas-microsoft-com:office:office" xmlns:r="http://schemas.openxmlformats.org/officeDocument/2006/relationships" xmlns:m="http://schemas.openxmlformats.org/officeDocument/2006/math" xmlns:v="urn:schemas-microsoft-com:vml" xmlns:wp14="http://schemas.microsoft.com/office/word/2010/wordprocessingDrawing" xmlns:wp="http://schemas.openxmlformats.org/drawingml/2006/wordprocessingDrawing" xmlns:w10="urn:schemas-microsoft-com:office:word" xmlns:w="http://schemas.openxmlformats.org/wordprocessingml/2006/main" xmlns:w14="http://schemas.microsoft.com/office/word/2010/wordml" xmlns:w15="http://schemas.microsoft.com/office/word/2012/wordml" xmlns:w16se="http://schemas.microsoft.com/office/word/2015/wordml/symex" xmlns:wpg="http://schemas.microsoft.com/office/word/2010/wordprocessingGroup" xmlns:wpi="http://schemas.microsoft.com/office/word/2010/wordprocessingInk" xmlns:wne="http://schemas.microsoft.com/office/word/2006/wordml" xmlns:wps="http://schemas.microsoft.com/office/word/2010/wordprocessingShape" mc:Ignorable="w14 w15 w16se wp14">
   <w:body>
     <w:p>
       <w:pPr>
@@ -51,22 +51,17 @@
         <w:t xml:space="preserve"> using the browser</w:t>
       </w:r>
       <w:r>
-        <w:t xml:space="preserve"> using credentials </w:t>
-      </w:r>
-      <w:bookmarkStart w:id="0" w:name="_GoBack"/>
-      <w:bookmarkEnd w:id="0"/>
-      <w:r>
-        <w:t>admin/admin</w:t>
+        <w:t xml:space="preserve"> using credentials admin/admin</w:t>
       </w:r>
     </w:p>
     <w:p/>
     <w:p>
-      <w:hyperlink r:id="rId5" w:history="1">
+      <w:hyperlink w:history="1">
         <w:r>
           <w:rPr>
             <w:rStyle w:val="Hyperlink"/>
           </w:rPr>
-          <w:t>http://kaushikk.me:8080/chronos/login</w:t>
+          <w:t>http://hgupta.info /chronos/login</w:t>
         </w:r>
       </w:hyperlink>
     </w:p>
@@ -77,10 +72,7 @@
         <w:jc w:val="left"/>
       </w:pPr>
       <w:r>
-        <w:t xml:space="preserve">Note: If there is a JDBC connection error, reload the page. </w:t>
-      </w:r>
-      <w:r>
-        <w:t xml:space="preserve">Database pool might have been disconnected internally. </w:t>
+        <w:t xml:space="preserve">Note: If there is a JDBC connection error, reload the page. Database pool might have been disconnected internally. </w:t>
       </w:r>
     </w:p>
     <w:p/>
@@ -109,7 +101,7 @@
       <w:r>
         <w:t xml:space="preserve">Apache Maven - </w:t>
       </w:r>
-      <w:hyperlink r:id="rId6" w:history="1">
+      <w:hyperlink r:id="rId5" w:history="1">
         <w:r>
           <w:rPr>
             <w:rStyle w:val="Hyperlink"/>
@@ -369,7 +361,7 @@
       <w:r>
         <w:t xml:space="preserve"> Server - </w:t>
       </w:r>
-      <w:hyperlink r:id="rId7" w:history="1">
+      <w:hyperlink r:id="rId6" w:history="1">
         <w:r>
           <w:rPr>
             <w:rStyle w:val="Hyperlink"/>
@@ -401,7 +393,7 @@
       <w:r>
         <w:t>Apache Tomcat 7 – (</w:t>
       </w:r>
-      <w:hyperlink r:id="rId8" w:history="1">
+      <w:hyperlink r:id="rId7" w:history="1">
         <w:r>
           <w:rPr>
             <w:rStyle w:val="Hyperlink"/>
@@ -434,7 +426,18 @@
         <w:ind w:left="1440"/>
       </w:pPr>
       <w:r>
-        <w:t xml:space="preserve">For example, IN Mac, If my home directory is /Users/Kaushik, Apache will be extracted to </w:t>
+        <w:t>For example, IN Mac, If my home directory is /Users/</w:t>
+      </w:r>
+      <w:proofErr w:type="spellStart"/>
+      <w:r>
+        <w:t>himanshu</w:t>
+      </w:r>
+      <w:proofErr w:type="spellEnd"/>
+      <w:r>
+        <w:t>, Apache will be ext</w:t>
+      </w:r>
+      <w:r>
+        <w:t xml:space="preserve">racted to </w:t>
       </w:r>
       <w:proofErr w:type="gramStart"/>
       <w:r>
@@ -442,7 +445,15 @@
       </w:r>
       <w:proofErr w:type="gramEnd"/>
       <w:r>
-        <w:t>users/Kaushik/apache-tomcat-7.0.68/</w:t>
+        <w:t>users/</w:t>
+      </w:r>
+      <w:proofErr w:type="spellStart"/>
+      <w:r>
+        <w:t>himanshu</w:t>
+      </w:r>
+      <w:proofErr w:type="spellEnd"/>
+      <w:r>
+        <w:t>/apache-tomcat-7.0.68/</w:t>
       </w:r>
     </w:p>
     <w:p>
@@ -456,19 +467,16 @@
         <w:pStyle w:val="Code"/>
       </w:pPr>
       <w:r>
-        <w:t>Kaushiks-MacBook-</w:t>
-      </w:r>
-      <w:proofErr w:type="gramStart"/>
-      <w:r>
-        <w:t>Pro:apache</w:t>
-      </w:r>
-      <w:proofErr w:type="gramEnd"/>
-      <w:r>
-        <w:t xml:space="preserve">-tomcat-7.0.68 </w:t>
-      </w:r>
-      <w:proofErr w:type="spellStart"/>
-      <w:r>
-        <w:t>kaushik</w:t>
+        <w:t>Himanshu’</w:t>
+      </w:r>
+      <w:bookmarkStart w:id="0" w:name="_GoBack"/>
+      <w:bookmarkEnd w:id="0"/>
+      <w:r>
+        <w:t xml:space="preserve">s-MacBook-Pro:apache-tomcat-7.0.68 </w:t>
+      </w:r>
+      <w:proofErr w:type="spellStart"/>
+      <w:r>
+        <w:t>himanshu</w:t>
       </w:r>
       <w:proofErr w:type="spellEnd"/>
       <w:r>
@@ -489,7 +497,7 @@
       </w:r>
       <w:proofErr w:type="spellStart"/>
       <w:r>
-        <w:t>kaushik</w:t>
+        <w:t>himanshu</w:t>
       </w:r>
       <w:proofErr w:type="spellEnd"/>
       <w:r>
@@ -593,7 +601,7 @@
       <w:r>
         <w:t xml:space="preserve">( </w:t>
       </w:r>
-      <w:hyperlink r:id="rId9" w:history="1">
+      <w:hyperlink r:id="rId8" w:history="1">
         <w:r>
           <w:rPr>
             <w:rStyle w:val="Hyperlink"/>
@@ -828,7 +836,13 @@
         </w:numPr>
       </w:pPr>
       <w:r>
-        <w:t>cd /Users/Kaushik/</w:t>
+        <w:t>cd /Users/</w:t>
+      </w:r>
+      <w:r>
+        <w:t>Himanshu</w:t>
+      </w:r>
+      <w:r>
+        <w:t>/</w:t>
       </w:r>
       <w:proofErr w:type="spellStart"/>
       <w:r>
@@ -862,6 +876,7 @@
         </w:numPr>
       </w:pPr>
       <w:r>
+        <w:lastRenderedPageBreak/>
         <w:t xml:space="preserve">Copy </w:t>
       </w:r>
       <w:proofErr w:type="spellStart"/>
@@ -886,7 +901,13 @@
         <w:pStyle w:val="Code"/>
       </w:pPr>
       <w:r>
-        <w:t>cd /Users/Kaushik/</w:t>
+        <w:t>cd /Users/</w:t>
+      </w:r>
+      <w:r>
+        <w:t>Himanshu</w:t>
+      </w:r>
+      <w:r>
+        <w:t>/</w:t>
       </w:r>
       <w:proofErr w:type="spellStart"/>
       <w:r>
@@ -915,7 +936,13 @@
       </w:r>
       <w:proofErr w:type="spellEnd"/>
       <w:r>
-        <w:t xml:space="preserve"> /Users/Kaushik/apache-tomcat-7.0.68/</w:t>
+        <w:t xml:space="preserve"> /Users/</w:t>
+      </w:r>
+      <w:r>
+        <w:t>Himanshu</w:t>
+      </w:r>
+      <w:r>
+        <w:t>/apache-tomcat-7.0.68/</w:t>
       </w:r>
       <w:proofErr w:type="spellStart"/>
       <w:r>
@@ -945,13 +972,13 @@
         <w:pStyle w:val="ListParagraph"/>
       </w:pPr>
       <w:r>
-        <w:t xml:space="preserve">Cd </w:t>
-      </w:r>
-      <w:r>
-        <w:t>/Users/Kaushik/apache-tomcat-7.0.68</w:t>
-      </w:r>
-      <w:r>
-        <w:t>/bin</w:t>
+        <w:t>Cd /Users/</w:t>
+      </w:r>
+      <w:r>
+        <w:t>Himanshu</w:t>
+      </w:r>
+      <w:r>
+        <w:t>/apache-tomcat-7.0.68/bin</w:t>
       </w:r>
     </w:p>
     <w:p>
@@ -1033,8 +1060,8 @@
 </file>
 
 <file path=word/numbering.xml><?xml version="1.0" encoding="utf-8"?>
-<w:numbering xmlns:wpc="http://schemas.microsoft.com/office/word/2010/wordprocessingCanvas" xmlns:mo="http://schemas.microsoft.com/office/mac/office/2008/main" xmlns:mc="http://schemas.openxmlformats.org/markup-compatibility/2006" xmlns:mv="urn:schemas-microsoft-com:mac:vml" xmlns:o="urn:schemas-microsoft-com:office:office" xmlns:r="http://schemas.openxmlformats.org/officeDocument/2006/relationships" xmlns:m="http://schemas.openxmlformats.org/officeDocument/2006/math" xmlns:v="urn:schemas-microsoft-com:vml" xmlns:wp14="http://schemas.microsoft.com/office/word/2010/wordprocessingDrawing" xmlns:wp="http://schemas.openxmlformats.org/drawingml/2006/wordprocessingDrawing" xmlns:w10="urn:schemas-microsoft-com:office:word" xmlns:w="http://schemas.openxmlformats.org/wordprocessingml/2006/main" xmlns:w14="http://schemas.microsoft.com/office/word/2010/wordml" xmlns:w15="http://schemas.microsoft.com/office/word/2012/wordml" xmlns:wpg="http://schemas.microsoft.com/office/word/2010/wordprocessingGroup" xmlns:wpi="http://schemas.microsoft.com/office/word/2010/wordprocessingInk" xmlns:wne="http://schemas.microsoft.com/office/word/2006/wordml" xmlns:wps="http://schemas.microsoft.com/office/word/2010/wordprocessingShape" mc:Ignorable="w14 w15 wp14">
-  <w:abstractNum w:abstractNumId="0">
+<w:numbering xmlns:wpc="http://schemas.microsoft.com/office/word/2010/wordprocessingCanvas" xmlns:cx="http://schemas.microsoft.com/office/drawing/2014/chartex" xmlns:cx1="http://schemas.microsoft.com/office/drawing/2015/9/8/chartex" xmlns:cx2="http://schemas.microsoft.com/office/drawing/2015/10/21/chartex" xmlns:mc="http://schemas.openxmlformats.org/markup-compatibility/2006" xmlns:o="urn:schemas-microsoft-com:office:office" xmlns:r="http://schemas.openxmlformats.org/officeDocument/2006/relationships" xmlns:m="http://schemas.openxmlformats.org/officeDocument/2006/math" xmlns:v="urn:schemas-microsoft-com:vml" xmlns:wp14="http://schemas.microsoft.com/office/word/2010/wordprocessingDrawing" xmlns:wp="http://schemas.openxmlformats.org/drawingml/2006/wordprocessingDrawing" xmlns:w10="urn:schemas-microsoft-com:office:word" xmlns:w="http://schemas.openxmlformats.org/wordprocessingml/2006/main" xmlns:w14="http://schemas.microsoft.com/office/word/2010/wordml" xmlns:w15="http://schemas.microsoft.com/office/word/2012/wordml" xmlns:w16se="http://schemas.microsoft.com/office/word/2015/wordml/symex" xmlns:wpg="http://schemas.microsoft.com/office/word/2010/wordprocessingGroup" xmlns:wpi="http://schemas.microsoft.com/office/word/2010/wordprocessingInk" xmlns:wne="http://schemas.microsoft.com/office/word/2006/wordml" xmlns:wps="http://schemas.microsoft.com/office/word/2010/wordprocessingShape" mc:Ignorable="w14 w15 w16se wp14">
+  <w:abstractNum w:abstractNumId="0" w15:restartNumberingAfterBreak="0">
     <w:nsid w:val="1AA26727"/>
     <w:multiLevelType w:val="hybridMultilevel"/>
     <w:tmpl w:val="FA460D14"/>
@@ -1120,7 +1147,7 @@
       </w:pPr>
     </w:lvl>
   </w:abstractNum>
-  <w:abstractNum w:abstractNumId="1">
+  <w:abstractNum w:abstractNumId="1" w15:restartNumberingAfterBreak="0">
     <w:nsid w:val="2CA55FC1"/>
     <w:multiLevelType w:val="hybridMultilevel"/>
     <w:tmpl w:val="6CF09606"/>
@@ -1206,7 +1233,7 @@
       </w:pPr>
     </w:lvl>
   </w:abstractNum>
-  <w:abstractNum w:abstractNumId="2">
+  <w:abstractNum w:abstractNumId="2" w15:restartNumberingAfterBreak="0">
     <w:nsid w:val="3A057FF9"/>
     <w:multiLevelType w:val="hybridMultilevel"/>
     <w:tmpl w:val="F5CA0BD8"/>
@@ -1292,7 +1319,7 @@
       </w:pPr>
     </w:lvl>
   </w:abstractNum>
-  <w:abstractNum w:abstractNumId="3">
+  <w:abstractNum w:abstractNumId="3" w15:restartNumberingAfterBreak="0">
     <w:nsid w:val="3D036D40"/>
     <w:multiLevelType w:val="hybridMultilevel"/>
     <w:tmpl w:val="060C4076"/>
@@ -1378,7 +1405,7 @@
       </w:pPr>
     </w:lvl>
   </w:abstractNum>
-  <w:abstractNum w:abstractNumId="4">
+  <w:abstractNum w:abstractNumId="4" w15:restartNumberingAfterBreak="0">
     <w:nsid w:val="502A0EB0"/>
     <w:multiLevelType w:val="hybridMultilevel"/>
     <w:tmpl w:val="3A1CB46E"/>
@@ -1464,7 +1491,7 @@
       </w:pPr>
     </w:lvl>
   </w:abstractNum>
-  <w:abstractNum w:abstractNumId="5">
+  <w:abstractNum w:abstractNumId="5" w15:restartNumberingAfterBreak="0">
     <w:nsid w:val="5E176B77"/>
     <w:multiLevelType w:val="hybridMultilevel"/>
     <w:tmpl w:val="13CE4618"/>
@@ -1550,7 +1577,7 @@
       </w:pPr>
     </w:lvl>
   </w:abstractNum>
-  <w:abstractNum w:abstractNumId="6">
+  <w:abstractNum w:abstractNumId="6" w15:restartNumberingAfterBreak="0">
     <w:nsid w:val="62F50AE5"/>
     <w:multiLevelType w:val="hybridMultilevel"/>
     <w:tmpl w:val="24121646"/>
@@ -1636,7 +1663,7 @@
       </w:pPr>
     </w:lvl>
   </w:abstractNum>
-  <w:abstractNum w:abstractNumId="7">
+  <w:abstractNum w:abstractNumId="7" w15:restartNumberingAfterBreak="0">
     <w:nsid w:val="640D1950"/>
     <w:multiLevelType w:val="hybridMultilevel"/>
     <w:tmpl w:val="268AEA9E"/>
@@ -1722,7 +1749,7 @@
       </w:pPr>
     </w:lvl>
   </w:abstractNum>
-  <w:abstractNum w:abstractNumId="8">
+  <w:abstractNum w:abstractNumId="8" w15:restartNumberingAfterBreak="0">
     <w:nsid w:val="66952BF3"/>
     <w:multiLevelType w:val="hybridMultilevel"/>
     <w:tmpl w:val="9B882C0E"/>
@@ -1808,7 +1835,7 @@
       </w:pPr>
     </w:lvl>
   </w:abstractNum>
-  <w:abstractNum w:abstractNumId="9">
+  <w:abstractNum w:abstractNumId="9" w15:restartNumberingAfterBreak="0">
     <w:nsid w:val="793249BF"/>
     <w:multiLevelType w:val="hybridMultilevel"/>
     <w:tmpl w:val="BE124742"/>
@@ -1897,7 +1924,7 @@
       </w:pPr>
     </w:lvl>
   </w:abstractNum>
-  <w:abstractNum w:abstractNumId="10">
+  <w:abstractNum w:abstractNumId="10" w15:restartNumberingAfterBreak="0">
     <w:nsid w:val="7FA0793D"/>
     <w:multiLevelType w:val="hybridMultilevel"/>
     <w:tmpl w:val="C33427C0"/>
@@ -2023,7 +2050,7 @@
 </file>
 
 <file path=word/styles.xml><?xml version="1.0" encoding="utf-8"?>
-<w:styles xmlns:mc="http://schemas.openxmlformats.org/markup-compatibility/2006" xmlns:r="http://schemas.openxmlformats.org/officeDocument/2006/relationships" xmlns:w="http://schemas.openxmlformats.org/wordprocessingml/2006/main" xmlns:w14="http://schemas.microsoft.com/office/word/2010/wordml" xmlns:w15="http://schemas.microsoft.com/office/word/2012/wordml" mc:Ignorable="w14 w15">
+<w:styles xmlns:mc="http://schemas.openxmlformats.org/markup-compatibility/2006" xmlns:r="http://schemas.openxmlformats.org/officeDocument/2006/relationships" xmlns:w="http://schemas.openxmlformats.org/wordprocessingml/2006/main" xmlns:w14="http://schemas.microsoft.com/office/word/2010/wordml" xmlns:w15="http://schemas.microsoft.com/office/word/2012/wordml" xmlns:w16se="http://schemas.microsoft.com/office/word/2015/wordml/symex" mc:Ignorable="w14 w15 w16se">
   <w:docDefaults>
     <w:rPrDefault>
       <w:rPr>
@@ -2035,7 +2062,7 @@
     </w:rPrDefault>
     <w:pPrDefault/>
   </w:docDefaults>
-  <w:latentStyles w:defLockedState="0" w:defUIPriority="99" w:defSemiHidden="0" w:defUnhideWhenUsed="0" w:defQFormat="0" w:count="380">
+  <w:latentStyles w:defLockedState="0" w:defUIPriority="99" w:defSemiHidden="0" w:defUnhideWhenUsed="0" w:defQFormat="0" w:count="372">
     <w:lsdException w:name="Normal" w:uiPriority="0" w:qFormat="1"/>
     <w:lsdException w:name="heading 1" w:uiPriority="9" w:qFormat="1"/>
     <w:lsdException w:name="heading 2" w:semiHidden="1" w:uiPriority="9" w:unhideWhenUsed="1" w:qFormat="1"/>
@@ -2192,15 +2219,6 @@
     <w:lsdException w:name="Balloon Text" w:semiHidden="1" w:unhideWhenUsed="1"/>
     <w:lsdException w:name="Table Grid" w:uiPriority="39"/>
     <w:lsdException w:name="Table Theme" w:semiHidden="1" w:unhideWhenUsed="1"/>
-    <w:lsdException w:name="Note Level 1" w:semiHidden="1" w:unhideWhenUsed="1"/>
-    <w:lsdException w:name="Note Level 2" w:semiHidden="1" w:unhideWhenUsed="1"/>
-    <w:lsdException w:name="Note Level 3" w:semiHidden="1" w:unhideWhenUsed="1"/>
-    <w:lsdException w:name="Note Level 4" w:semiHidden="1" w:unhideWhenUsed="1"/>
-    <w:lsdException w:name="Note Level 5" w:semiHidden="1" w:unhideWhenUsed="1"/>
-    <w:lsdException w:name="Note Level 6" w:semiHidden="1" w:unhideWhenUsed="1"/>
-    <w:lsdException w:name="Note Level 7" w:semiHidden="1" w:unhideWhenUsed="1"/>
-    <w:lsdException w:name="Note Level 8" w:semiHidden="1" w:unhideWhenUsed="1"/>
-    <w:lsdException w:name="Note Level 9" w:semiHidden="1" w:unhideWhenUsed="1"/>
     <w:lsdException w:name="Placeholder Text" w:semiHidden="1"/>
     <w:lsdException w:name="No Spacing" w:uiPriority="1" w:qFormat="1"/>
     <w:lsdException w:name="Light Shading" w:uiPriority="60"/>

</xml_diff>